<commit_message>
Added resources for readme
</commit_message>
<xml_diff>
--- a/CW1/Doc/Documentation.docx
+++ b/CW1/Doc/Documentation.docx
@@ -1177,6 +1177,9 @@
         </w:drawing>
       </w:r>
       <w:r>
+        <w:rPr>
+          <w:noProof/>
+        </w:rPr>
         <w:drawing>
           <wp:anchor distT="0" distB="0" distL="114300" distR="114300" simplePos="0" relativeHeight="251671552" behindDoc="0" locked="0" layoutInCell="1" allowOverlap="1" wp14:anchorId="56FAAC1E" wp14:editId="7AF1AF3B">
             <wp:simplePos x="0" y="0"/>
@@ -1281,6 +1284,8 @@
       <w:r>
         <w:t xml:space="preserve"> button is pressed in the Search for Dog game. This makes it easy for the user to comfortably watch the slide show of dog images without trying to close the keyboard.</w:t>
       </w:r>
+      <w:bookmarkStart w:id="0" w:name="_GoBack"/>
+      <w:bookmarkEnd w:id="0"/>
     </w:p>
     <w:p>
       <w:pPr>
@@ -1300,6 +1305,9 @@
         <w:spacing w:line="240" w:lineRule="auto"/>
       </w:pPr>
       <w:r>
+        <w:rPr>
+          <w:noProof/>
+        </w:rPr>
         <w:lastRenderedPageBreak/>
         <w:drawing>
           <wp:anchor distT="0" distB="0" distL="114300" distR="114300" simplePos="0" relativeHeight="251664384" behindDoc="0" locked="0" layoutInCell="1" allowOverlap="1" wp14:anchorId="6765AD79" wp14:editId="39625EEC">
@@ -1667,6 +1675,7 @@
         <w:rPr>
           <w:b/>
           <w:bCs/>
+          <w:noProof/>
         </w:rPr>
         <w:drawing>
           <wp:anchor distT="0" distB="0" distL="114300" distR="114300" simplePos="0" relativeHeight="251669504" behindDoc="0" locked="0" layoutInCell="1" allowOverlap="1" wp14:anchorId="303D1F3A" wp14:editId="2D5EC1F0">
@@ -1728,6 +1737,7 @@
         <w:rPr>
           <w:b/>
           <w:bCs/>
+          <w:noProof/>
         </w:rPr>
         <w:drawing>
           <wp:anchor distT="0" distB="0" distL="114300" distR="114300" simplePos="0" relativeHeight="251670528" behindDoc="0" locked="0" layoutInCell="1" allowOverlap="1" wp14:anchorId="46030DF2" wp14:editId="3EC52D11">
@@ -1816,8 +1826,6 @@
       <w:pPr>
         <w:spacing w:line="240" w:lineRule="auto"/>
       </w:pPr>
-      <w:bookmarkStart w:id="0" w:name="_GoBack"/>
-      <w:bookmarkEnd w:id="0"/>
     </w:p>
     <w:p>
       <w:pPr>
@@ -1860,6 +1868,263 @@
       <w:r>
         <w:t>Adobe Illustrator</w:t>
       </w:r>
+    </w:p>
+    <w:p>
+      <w:pPr>
+        <w:spacing w:line="240" w:lineRule="auto"/>
+        <w:rPr>
+          <w:u w:val="single"/>
+        </w:rPr>
+      </w:pPr>
+    </w:p>
+    <w:p>
+      <w:pPr>
+        <w:spacing w:line="240" w:lineRule="auto"/>
+        <w:rPr>
+          <w:u w:val="single"/>
+        </w:rPr>
+      </w:pPr>
+      <w:r>
+        <w:rPr>
+          <w:u w:val="single"/>
+        </w:rPr>
+        <w:t>Referred links to upload the app to Google Play Store:</w:t>
+      </w:r>
+    </w:p>
+    <w:p>
+      <w:pPr>
+        <w:spacing w:line="240" w:lineRule="auto"/>
+        <w:rPr>
+          <w:u w:val="single"/>
+        </w:rPr>
+      </w:pPr>
+      <w:hyperlink r:id="rId17" w:history="1">
+        <w:r>
+          <w:rPr>
+            <w:rStyle w:val="Hyperlink"/>
+            <w:rFonts w:ascii="Calibri" w:hAnsi="Calibri" w:cs="Calibri"/>
+          </w:rPr>
+          <w:t>https://medium.com/mindorks/upload-your-first-android-app-on-play-store-step-by-step-ee0de9123ac0</w:t>
+        </w:r>
+      </w:hyperlink>
+    </w:p>
+    <w:p>
+      <w:pPr>
+        <w:pStyle w:val="NormalWeb"/>
+        <w:spacing w:before="0" w:beforeAutospacing="0" w:after="0" w:afterAutospacing="0"/>
+        <w:rPr>
+          <w:rFonts w:ascii="Calibri" w:hAnsi="Calibri" w:cs="Calibri"/>
+          <w:sz w:val="22"/>
+          <w:szCs w:val="22"/>
+        </w:rPr>
+      </w:pPr>
+      <w:hyperlink r:id="rId18" w:history="1">
+        <w:r>
+          <w:rPr>
+            <w:rStyle w:val="Hyperlink"/>
+            <w:rFonts w:ascii="Calibri" w:hAnsi="Calibri" w:cs="Calibri"/>
+            <w:sz w:val="22"/>
+            <w:szCs w:val="22"/>
+          </w:rPr>
+          <w:t xml:space="preserve">How </w:t>
+        </w:r>
+        <w:proofErr w:type="gramStart"/>
+        <w:r>
+          <w:rPr>
+            <w:rStyle w:val="Hyperlink"/>
+            <w:rFonts w:ascii="Calibri" w:hAnsi="Calibri" w:cs="Calibri"/>
+            <w:sz w:val="22"/>
+            <w:szCs w:val="22"/>
+          </w:rPr>
+          <w:t>To</w:t>
+        </w:r>
+        <w:proofErr w:type="gramEnd"/>
+        <w:r>
+          <w:rPr>
+            <w:rStyle w:val="Hyperlink"/>
+            <w:rFonts w:ascii="Calibri" w:hAnsi="Calibri" w:cs="Calibri"/>
+            <w:sz w:val="22"/>
+            <w:szCs w:val="22"/>
+          </w:rPr>
+          <w:t xml:space="preserve"> Upload Android App on Google Play Store | Publish App on Play Store</w:t>
+        </w:r>
+      </w:hyperlink>
+    </w:p>
+    <w:p>
+      <w:pPr>
+        <w:pStyle w:val="NormalWeb"/>
+        <w:spacing w:before="0" w:beforeAutospacing="0" w:after="0" w:afterAutospacing="0"/>
+        <w:rPr>
+          <w:rFonts w:ascii="Calibri" w:hAnsi="Calibri" w:cs="Calibri"/>
+          <w:sz w:val="22"/>
+          <w:szCs w:val="22"/>
+        </w:rPr>
+      </w:pPr>
+      <w:hyperlink r:id="rId19" w:history="1">
+        <w:r>
+          <w:rPr>
+            <w:rStyle w:val="Hyperlink"/>
+            <w:rFonts w:ascii="Calibri" w:hAnsi="Calibri" w:cs="Calibri"/>
+            <w:sz w:val="22"/>
+            <w:szCs w:val="22"/>
+          </w:rPr>
+          <w:t xml:space="preserve">How </w:t>
+        </w:r>
+        <w:proofErr w:type="gramStart"/>
+        <w:r>
+          <w:rPr>
+            <w:rStyle w:val="Hyperlink"/>
+            <w:rFonts w:ascii="Calibri" w:hAnsi="Calibri" w:cs="Calibri"/>
+            <w:sz w:val="22"/>
+            <w:szCs w:val="22"/>
+          </w:rPr>
+          <w:t>To</w:t>
+        </w:r>
+        <w:proofErr w:type="gramEnd"/>
+        <w:r>
+          <w:rPr>
+            <w:rStyle w:val="Hyperlink"/>
+            <w:rFonts w:ascii="Calibri" w:hAnsi="Calibri" w:cs="Calibri"/>
+            <w:sz w:val="22"/>
+            <w:szCs w:val="22"/>
+          </w:rPr>
+          <w:t xml:space="preserve"> Upload Android App on Google Play Store | Publish App on Play Store Part-2</w:t>
+        </w:r>
+      </w:hyperlink>
+    </w:p>
+    <w:p>
+      <w:pPr>
+        <w:pStyle w:val="NormalWeb"/>
+        <w:spacing w:before="0" w:beforeAutospacing="0" w:after="0" w:afterAutospacing="0"/>
+        <w:rPr>
+          <w:rFonts w:ascii="Calibri" w:hAnsi="Calibri" w:cs="Calibri"/>
+          <w:sz w:val="22"/>
+          <w:szCs w:val="22"/>
+        </w:rPr>
+      </w:pPr>
+    </w:p>
+    <w:p>
+      <w:pPr>
+        <w:pStyle w:val="NormalWeb"/>
+        <w:spacing w:before="0" w:beforeAutospacing="0" w:after="0" w:afterAutospacing="0" w:line="276" w:lineRule="auto"/>
+        <w:rPr>
+          <w:rFonts w:ascii="Calibri" w:hAnsi="Calibri" w:cs="Calibri"/>
+          <w:sz w:val="22"/>
+          <w:szCs w:val="22"/>
+          <w:u w:val="single"/>
+        </w:rPr>
+      </w:pPr>
+      <w:r>
+        <w:rPr>
+          <w:rFonts w:ascii="Calibri" w:hAnsi="Calibri" w:cs="Calibri"/>
+          <w:sz w:val="22"/>
+          <w:szCs w:val="22"/>
+          <w:u w:val="single"/>
+        </w:rPr>
+        <w:t>Privacy policy generator</w:t>
+      </w:r>
+    </w:p>
+    <w:p>
+      <w:pPr>
+        <w:pStyle w:val="NormalWeb"/>
+        <w:spacing w:before="0" w:beforeAutospacing="0" w:after="0" w:afterAutospacing="0" w:line="276" w:lineRule="auto"/>
+        <w:rPr>
+          <w:rFonts w:ascii="Calibri" w:hAnsi="Calibri" w:cs="Calibri"/>
+          <w:sz w:val="22"/>
+          <w:szCs w:val="22"/>
+        </w:rPr>
+      </w:pPr>
+      <w:hyperlink r:id="rId20" w:history="1">
+        <w:r>
+          <w:rPr>
+            <w:rStyle w:val="Hyperlink"/>
+            <w:rFonts w:ascii="Calibri" w:hAnsi="Calibri" w:cs="Calibri"/>
+            <w:sz w:val="22"/>
+            <w:szCs w:val="22"/>
+          </w:rPr>
+          <w:t>https://app-privacy-policy-generator.firebaseapp.com/#</w:t>
+        </w:r>
+      </w:hyperlink>
+    </w:p>
+    <w:p>
+      <w:pPr>
+        <w:pStyle w:val="NormalWeb"/>
+        <w:spacing w:before="0" w:beforeAutospacing="0" w:after="0" w:afterAutospacing="0"/>
+        <w:ind w:left="540"/>
+        <w:rPr>
+          <w:rFonts w:ascii="Calibri" w:hAnsi="Calibri" w:cs="Calibri"/>
+          <w:sz w:val="22"/>
+          <w:szCs w:val="22"/>
+        </w:rPr>
+      </w:pPr>
+      <w:r>
+        <w:rPr>
+          <w:rFonts w:ascii="Calibri" w:hAnsi="Calibri" w:cs="Calibri"/>
+          <w:sz w:val="22"/>
+          <w:szCs w:val="22"/>
+        </w:rPr>
+        <w:t> </w:t>
+      </w:r>
+    </w:p>
+    <w:p>
+      <w:pPr>
+        <w:pStyle w:val="NormalWeb"/>
+        <w:spacing w:before="0" w:beforeAutospacing="0" w:after="0" w:afterAutospacing="0" w:line="276" w:lineRule="auto"/>
+        <w:rPr>
+          <w:rFonts w:ascii="Calibri" w:hAnsi="Calibri" w:cs="Calibri"/>
+          <w:sz w:val="22"/>
+          <w:szCs w:val="22"/>
+          <w:u w:val="single"/>
+        </w:rPr>
+      </w:pPr>
+      <w:r>
+        <w:rPr>
+          <w:rFonts w:ascii="Calibri" w:hAnsi="Calibri" w:cs="Calibri"/>
+          <w:sz w:val="22"/>
+          <w:szCs w:val="22"/>
+          <w:u w:val="single"/>
+        </w:rPr>
+        <w:t>Privacy policy hosted</w:t>
+      </w:r>
+      <w:r>
+        <w:rPr>
+          <w:rFonts w:ascii="Calibri" w:hAnsi="Calibri" w:cs="Calibri"/>
+          <w:sz w:val="22"/>
+          <w:szCs w:val="22"/>
+          <w:u w:val="single"/>
+        </w:rPr>
+        <w:t xml:space="preserve"> location</w:t>
+      </w:r>
+    </w:p>
+    <w:p>
+      <w:pPr>
+        <w:pStyle w:val="NormalWeb"/>
+        <w:spacing w:before="0" w:beforeAutospacing="0" w:after="0" w:afterAutospacing="0" w:line="276" w:lineRule="auto"/>
+        <w:rPr>
+          <w:rFonts w:ascii="Calibri" w:hAnsi="Calibri" w:cs="Calibri"/>
+          <w:sz w:val="22"/>
+          <w:szCs w:val="22"/>
+        </w:rPr>
+      </w:pPr>
+      <w:hyperlink r:id="rId21" w:history="1">
+        <w:r>
+          <w:rPr>
+            <w:rStyle w:val="Hyperlink"/>
+            <w:rFonts w:ascii="Calibri" w:hAnsi="Calibri" w:cs="Calibri"/>
+            <w:sz w:val="22"/>
+            <w:szCs w:val="22"/>
+          </w:rPr>
+          <w:t>https://doggo-match.flycricket.io/privacy.html</w:t>
+        </w:r>
+      </w:hyperlink>
+    </w:p>
+    <w:p>
+      <w:pPr>
+        <w:spacing w:line="240" w:lineRule="auto"/>
+        <w:rPr>
+          <w:u w:val="single"/>
+        </w:rPr>
+      </w:pPr>
     </w:p>
     <w:sectPr>
       <w:pgSz w:w="11906" w:h="16838" w:code="9"/>
@@ -3553,6 +3818,7 @@
   <w:style w:type="character" w:default="1" w:styleId="DefaultParagraphFont">
     <w:name w:val="Default Paragraph Font"/>
     <w:uiPriority w:val="1"/>
+    <w:semiHidden/>
     <w:unhideWhenUsed/>
   </w:style>
   <w:style w:type="table" w:default="1" w:styleId="TableNormal">
@@ -3586,6 +3852,58 @@
       <w:ind w:left="720"/>
       <w:contextualSpacing/>
     </w:pPr>
+  </w:style>
+  <w:style w:type="paragraph" w:styleId="NormalWeb">
+    <w:name w:val="Normal (Web)"/>
+    <w:basedOn w:val="Normal"/>
+    <w:uiPriority w:val="99"/>
+    <w:semiHidden/>
+    <w:unhideWhenUsed/>
+    <w:rsid w:val="00A06CAD"/>
+    <w:pPr>
+      <w:spacing w:before="100" w:beforeAutospacing="1" w:after="100" w:afterAutospacing="1" w:line="240" w:lineRule="auto"/>
+    </w:pPr>
+    <w:rPr>
+      <w:rFonts w:ascii="Times New Roman" w:eastAsia="Times New Roman" w:hAnsi="Times New Roman" w:cs="Times New Roman"/>
+      <w:sz w:val="24"/>
+      <w:szCs w:val="24"/>
+      <w:lang w:eastAsia="en-GB"/>
+    </w:rPr>
+  </w:style>
+  <w:style w:type="character" w:styleId="Hyperlink">
+    <w:name w:val="Hyperlink"/>
+    <w:basedOn w:val="DefaultParagraphFont"/>
+    <w:uiPriority w:val="99"/>
+    <w:unhideWhenUsed/>
+    <w:rsid w:val="00A06CAD"/>
+    <w:rPr>
+      <w:color w:val="0000FF"/>
+      <w:u w:val="single"/>
+    </w:rPr>
+  </w:style>
+  <w:style w:type="character" w:styleId="FollowedHyperlink">
+    <w:name w:val="FollowedHyperlink"/>
+    <w:basedOn w:val="DefaultParagraphFont"/>
+    <w:uiPriority w:val="99"/>
+    <w:semiHidden/>
+    <w:unhideWhenUsed/>
+    <w:rsid w:val="00A06CAD"/>
+    <w:rPr>
+      <w:color w:val="954F72" w:themeColor="followedHyperlink"/>
+      <w:u w:val="single"/>
+    </w:rPr>
+  </w:style>
+  <w:style w:type="character" w:styleId="UnresolvedMention">
+    <w:name w:val="Unresolved Mention"/>
+    <w:basedOn w:val="DefaultParagraphFont"/>
+    <w:uiPriority w:val="99"/>
+    <w:semiHidden/>
+    <w:unhideWhenUsed/>
+    <w:rsid w:val="00A06CAD"/>
+    <w:rPr>
+      <w:color w:val="605E5C"/>
+      <w:shd w:val="clear" w:color="auto" w:fill="E1DFDD"/>
+    </w:rPr>
   </w:style>
 </w:styles>
 </file>

</xml_diff>